<commit_message>
Small Editing in Alternative and Competitions
</commit_message>
<xml_diff>
--- a/doc/PA02_Group04.docx
+++ b/doc/PA02_Group04.docx
@@ -329,6 +329,9 @@
             <w:pPr>
               <w:pStyle w:val="Tabletext"/>
             </w:pPr>
+            <w:r>
+              <w:t>3 Nov 2017</w:t>
+            </w:r>
           </w:p>
         </w:tc>
         <w:tc>
@@ -339,6 +342,9 @@
             <w:pPr>
               <w:pStyle w:val="Tabletext"/>
             </w:pPr>
+            <w:r>
+              <w:t>&lt;1.1&gt;</w:t>
+            </w:r>
           </w:p>
         </w:tc>
         <w:tc>
@@ -349,6 +355,30 @@
             <w:pPr>
               <w:pStyle w:val="Tabletext"/>
             </w:pPr>
+            <w:r>
+              <w:t>Product Features and Non-Functional Requirements</w:t>
+            </w:r>
+          </w:p>
+          <w:p>
+            <w:pPr>
+              <w:pStyle w:val="Tabletext"/>
+            </w:pPr>
+            <w:r>
+              <w:t xml:space="preserve">Adding more details in Competition and </w:t>
+            </w:r>
+          </w:p>
+          <w:p>
+            <w:pPr>
+              <w:pStyle w:val="Tabletext"/>
+            </w:pPr>
+            <w:r>
+              <w:t>Alternatives.</w:t>
+            </w:r>
+            <w:bookmarkStart w:id="0" w:name="_GoBack"/>
+            <w:bookmarkEnd w:id="0"/>
+            <w:r>
+              <w:t xml:space="preserve"> </w:t>
+            </w:r>
           </w:p>
         </w:tc>
         <w:tc>
@@ -359,6 +389,9 @@
             <w:pPr>
               <w:pStyle w:val="Tabletext"/>
             </w:pPr>
+            <w:r>
+              <w:t>Liêng Thế Phy</w:t>
+            </w:r>
           </w:p>
         </w:tc>
       </w:tr>
@@ -1676,40 +1709,29 @@
       <w:r>
         <w:br w:type="page"/>
       </w:r>
-      <w:r>
-        <w:lastRenderedPageBreak/>
-        <w:fldChar w:fldCharType="begin"/>
-      </w:r>
-      <w:r>
-        <w:instrText xml:space="preserve"> TITLE  \* MERGEFORMAT </w:instrText>
-      </w:r>
-      <w:r>
-        <w:fldChar w:fldCharType="separate"/>
-      </w:r>
-      <w:r>
-        <w:t>Vision (Small Project)</w:t>
-      </w:r>
-      <w:r>
-        <w:fldChar w:fldCharType="end"/>
-      </w:r>
+      <w:fldSimple w:instr=" TITLE  \* MERGEFORMAT ">
+        <w:r>
+          <w:t>Vision (Small Project)</w:t>
+        </w:r>
+      </w:fldSimple>
     </w:p>
     <w:p>
       <w:pPr>
         <w:pStyle w:val="Heading1"/>
       </w:pPr>
-      <w:bookmarkStart w:id="0" w:name="_Toc456598586"/>
-      <w:bookmarkStart w:id="1" w:name="_Toc456600917"/>
-      <w:bookmarkStart w:id="2" w:name="_Toc512930904"/>
-      <w:bookmarkStart w:id="3" w:name="_Toc524313333"/>
-      <w:bookmarkStart w:id="4" w:name="_Toc436203377"/>
-      <w:bookmarkStart w:id="5" w:name="_Toc452813577"/>
+      <w:bookmarkStart w:id="1" w:name="_Toc456598586"/>
+      <w:bookmarkStart w:id="2" w:name="_Toc456600917"/>
+      <w:bookmarkStart w:id="3" w:name="_Toc512930904"/>
+      <w:bookmarkStart w:id="4" w:name="_Toc524313333"/>
+      <w:bookmarkStart w:id="5" w:name="_Toc436203377"/>
+      <w:bookmarkStart w:id="6" w:name="_Toc452813577"/>
       <w:r>
         <w:t>Introduction</w:t>
       </w:r>
-      <w:bookmarkEnd w:id="0"/>
       <w:bookmarkEnd w:id="1"/>
       <w:bookmarkEnd w:id="2"/>
       <w:bookmarkEnd w:id="3"/>
+      <w:bookmarkEnd w:id="4"/>
     </w:p>
     <w:p>
       <w:pPr>
@@ -1779,31 +1801,31 @@
       <w:pPr>
         <w:pStyle w:val="Heading1"/>
       </w:pPr>
-      <w:bookmarkStart w:id="6" w:name="_Toc512930906"/>
-      <w:bookmarkStart w:id="7" w:name="_Toc524313335"/>
+      <w:bookmarkStart w:id="7" w:name="_Toc512930906"/>
+      <w:bookmarkStart w:id="8" w:name="_Toc524313335"/>
       <w:r>
         <w:t>Positioning</w:t>
       </w:r>
-      <w:bookmarkEnd w:id="4"/>
       <w:bookmarkEnd w:id="5"/>
       <w:bookmarkEnd w:id="6"/>
       <w:bookmarkEnd w:id="7"/>
+      <w:bookmarkEnd w:id="8"/>
     </w:p>
     <w:p>
       <w:pPr>
         <w:pStyle w:val="Heading2"/>
       </w:pPr>
-      <w:bookmarkStart w:id="8" w:name="_Toc436203379"/>
-      <w:bookmarkStart w:id="9" w:name="_Toc452813579"/>
-      <w:bookmarkStart w:id="10" w:name="_Toc512930907"/>
-      <w:bookmarkStart w:id="11" w:name="_Toc524313336"/>
+      <w:bookmarkStart w:id="9" w:name="_Toc436203379"/>
+      <w:bookmarkStart w:id="10" w:name="_Toc452813579"/>
+      <w:bookmarkStart w:id="11" w:name="_Toc512930907"/>
+      <w:bookmarkStart w:id="12" w:name="_Toc524313336"/>
       <w:r>
         <w:t>Problem Statement</w:t>
       </w:r>
-      <w:bookmarkEnd w:id="8"/>
       <w:bookmarkEnd w:id="9"/>
       <w:bookmarkEnd w:id="10"/>
       <w:bookmarkEnd w:id="11"/>
+      <w:bookmarkEnd w:id="12"/>
     </w:p>
     <w:p>
       <w:pPr>
@@ -1999,21 +2021,21 @@
       <w:pPr>
         <w:pStyle w:val="Heading2"/>
       </w:pPr>
-      <w:bookmarkStart w:id="12" w:name="_Toc425054392"/>
-      <w:bookmarkStart w:id="13" w:name="_Toc422186485"/>
-      <w:bookmarkStart w:id="14" w:name="_Toc436203380"/>
-      <w:bookmarkStart w:id="15" w:name="_Toc452813580"/>
-      <w:bookmarkStart w:id="16" w:name="_Toc512930908"/>
-      <w:bookmarkStart w:id="17" w:name="_Toc524313337"/>
+      <w:bookmarkStart w:id="13" w:name="_Toc425054392"/>
+      <w:bookmarkStart w:id="14" w:name="_Toc422186485"/>
+      <w:bookmarkStart w:id="15" w:name="_Toc436203380"/>
+      <w:bookmarkStart w:id="16" w:name="_Toc452813580"/>
+      <w:bookmarkStart w:id="17" w:name="_Toc512930908"/>
+      <w:bookmarkStart w:id="18" w:name="_Toc524313337"/>
       <w:r>
         <w:t>Product Position Statement</w:t>
       </w:r>
-      <w:bookmarkEnd w:id="12"/>
       <w:bookmarkEnd w:id="13"/>
       <w:bookmarkEnd w:id="14"/>
       <w:bookmarkEnd w:id="15"/>
       <w:bookmarkEnd w:id="16"/>
       <w:bookmarkEnd w:id="17"/>
+      <w:bookmarkEnd w:id="18"/>
     </w:p>
     <w:p>
       <w:pPr>
@@ -2306,32 +2328,32 @@
       <w:pPr>
         <w:pStyle w:val="Heading1"/>
       </w:pPr>
-      <w:bookmarkStart w:id="18" w:name="_Toc447960005"/>
-      <w:bookmarkStart w:id="19" w:name="_Toc452813581"/>
-      <w:bookmarkStart w:id="20" w:name="_Toc512930909"/>
-      <w:bookmarkStart w:id="21" w:name="_Toc524313338"/>
-      <w:bookmarkStart w:id="22" w:name="_Toc436203381"/>
+      <w:bookmarkStart w:id="19" w:name="_Toc447960005"/>
+      <w:bookmarkStart w:id="20" w:name="_Toc452813581"/>
+      <w:bookmarkStart w:id="21" w:name="_Toc512930909"/>
+      <w:bookmarkStart w:id="22" w:name="_Toc524313338"/>
+      <w:bookmarkStart w:id="23" w:name="_Toc436203381"/>
       <w:r>
         <w:t>Stakeholder and User Descriptions</w:t>
       </w:r>
-      <w:bookmarkEnd w:id="18"/>
       <w:bookmarkEnd w:id="19"/>
       <w:bookmarkEnd w:id="20"/>
       <w:bookmarkEnd w:id="21"/>
+      <w:bookmarkEnd w:id="22"/>
     </w:p>
     <w:p>
       <w:pPr>
         <w:pStyle w:val="Heading2"/>
       </w:pPr>
-      <w:bookmarkStart w:id="23" w:name="_Toc452813583"/>
-      <w:bookmarkStart w:id="24" w:name="_Toc512930910"/>
-      <w:bookmarkStart w:id="25" w:name="_Toc524313339"/>
+      <w:bookmarkStart w:id="24" w:name="_Toc452813583"/>
+      <w:bookmarkStart w:id="25" w:name="_Toc512930910"/>
+      <w:bookmarkStart w:id="26" w:name="_Toc524313339"/>
       <w:r>
         <w:t>Stakeholder Summary</w:t>
       </w:r>
-      <w:bookmarkEnd w:id="23"/>
       <w:bookmarkEnd w:id="24"/>
       <w:bookmarkEnd w:id="25"/>
+      <w:bookmarkEnd w:id="26"/>
     </w:p>
     <w:tbl>
       <w:tblPr>
@@ -2703,15 +2725,15 @@
       <w:pPr>
         <w:pStyle w:val="Heading2"/>
       </w:pPr>
-      <w:bookmarkStart w:id="26" w:name="_Toc452813584"/>
-      <w:bookmarkStart w:id="27" w:name="_Toc512930911"/>
-      <w:bookmarkStart w:id="28" w:name="_Toc524313340"/>
+      <w:bookmarkStart w:id="27" w:name="_Toc452813584"/>
+      <w:bookmarkStart w:id="28" w:name="_Toc512930911"/>
+      <w:bookmarkStart w:id="29" w:name="_Toc524313340"/>
       <w:r>
         <w:t>User Summary</w:t>
       </w:r>
-      <w:bookmarkEnd w:id="26"/>
       <w:bookmarkEnd w:id="27"/>
       <w:bookmarkEnd w:id="28"/>
+      <w:bookmarkEnd w:id="29"/>
     </w:p>
     <w:tbl>
       <w:tblPr>
@@ -3076,18 +3098,17 @@
       <w:pPr>
         <w:pStyle w:val="Heading2"/>
       </w:pPr>
-      <w:bookmarkStart w:id="29" w:name="_Toc425054386"/>
-      <w:bookmarkStart w:id="30" w:name="_Toc342757864"/>
-      <w:bookmarkStart w:id="31" w:name="_Toc346297773"/>
-      <w:bookmarkStart w:id="32" w:name="_Toc422186479"/>
-      <w:bookmarkStart w:id="33" w:name="_Toc436203384"/>
-      <w:bookmarkStart w:id="34" w:name="_Toc452813585"/>
-      <w:bookmarkStart w:id="35" w:name="_Toc512930912"/>
-      <w:bookmarkStart w:id="36" w:name="_Toc524313341"/>
+      <w:bookmarkStart w:id="30" w:name="_Toc425054386"/>
+      <w:bookmarkStart w:id="31" w:name="_Toc342757864"/>
+      <w:bookmarkStart w:id="32" w:name="_Toc346297773"/>
+      <w:bookmarkStart w:id="33" w:name="_Toc422186479"/>
+      <w:bookmarkStart w:id="34" w:name="_Toc436203384"/>
+      <w:bookmarkStart w:id="35" w:name="_Toc452813585"/>
+      <w:bookmarkStart w:id="36" w:name="_Toc512930912"/>
+      <w:bookmarkStart w:id="37" w:name="_Toc524313341"/>
       <w:r>
         <w:t>User Environment</w:t>
       </w:r>
-      <w:bookmarkEnd w:id="29"/>
       <w:bookmarkEnd w:id="30"/>
       <w:bookmarkEnd w:id="31"/>
       <w:bookmarkEnd w:id="32"/>
@@ -3095,6 +3116,7 @@
       <w:bookmarkEnd w:id="34"/>
       <w:bookmarkEnd w:id="35"/>
       <w:bookmarkEnd w:id="36"/>
+      <w:bookmarkEnd w:id="37"/>
     </w:p>
     <w:p>
       <w:pPr>
@@ -3247,15 +3269,15 @@
       <w:pPr>
         <w:pStyle w:val="Heading2"/>
       </w:pPr>
-      <w:bookmarkStart w:id="37" w:name="_Toc452813588"/>
-      <w:bookmarkStart w:id="38" w:name="_Toc512930913"/>
-      <w:bookmarkStart w:id="39" w:name="_Toc524313342"/>
+      <w:bookmarkStart w:id="38" w:name="_Toc452813588"/>
+      <w:bookmarkStart w:id="39" w:name="_Toc512930913"/>
+      <w:bookmarkStart w:id="40" w:name="_Toc524313342"/>
       <w:r>
         <w:t>Summary of Key Stakeholder or User Needs</w:t>
       </w:r>
-      <w:bookmarkEnd w:id="37"/>
       <w:bookmarkEnd w:id="38"/>
       <w:bookmarkEnd w:id="39"/>
+      <w:bookmarkEnd w:id="40"/>
     </w:p>
     <w:tbl>
       <w:tblPr>
@@ -3949,15 +3971,15 @@
       <w:pPr>
         <w:pStyle w:val="Heading2"/>
       </w:pPr>
-      <w:bookmarkStart w:id="40" w:name="_Toc452813589"/>
-      <w:bookmarkStart w:id="41" w:name="_Toc512930914"/>
-      <w:bookmarkStart w:id="42" w:name="_Toc524313343"/>
+      <w:bookmarkStart w:id="41" w:name="_Toc452813589"/>
+      <w:bookmarkStart w:id="42" w:name="_Toc512930914"/>
+      <w:bookmarkStart w:id="43" w:name="_Toc524313343"/>
       <w:r>
         <w:t>Alternatives and Competition</w:t>
       </w:r>
-      <w:bookmarkEnd w:id="40"/>
       <w:bookmarkEnd w:id="41"/>
       <w:bookmarkEnd w:id="42"/>
+      <w:bookmarkEnd w:id="43"/>
     </w:p>
     <w:p>
       <w:pPr>
@@ -3984,30 +4006,44 @@
         <w:t>s</w:t>
       </w:r>
       <w:r>
-        <w:t xml:space="preserve"> like Fitbit, SHealth, etc.</w:t>
+        <w:t xml:space="preserve"> such as Fitbit, SHealth which mainly focus on </w:t>
+      </w:r>
+      <w:r>
+        <w:t>doing exercises and keeping track of health but does not originally based on walking with a companion.</w:t>
       </w:r>
     </w:p>
     <w:p>
       <w:pPr>
         <w:pStyle w:val="BodyText"/>
       </w:pPr>
+      <w:r>
+        <w:t xml:space="preserve">Talking Tom use </w:t>
+      </w:r>
+      <w:r>
+        <w:t>mini game to earn rewards but our game use walking and running to earn rewards</w:t>
+      </w:r>
     </w:p>
     <w:p>
       <w:pPr>
+        <w:pStyle w:val="BodyText"/>
+      </w:pPr>
+    </w:p>
+    <w:p>
+      <w:pPr>
         <w:pStyle w:val="Heading1"/>
       </w:pPr>
-      <w:bookmarkStart w:id="43" w:name="_Toc436203402"/>
-      <w:bookmarkStart w:id="44" w:name="_Toc452813596"/>
-      <w:bookmarkStart w:id="45" w:name="_Toc512930918"/>
-      <w:bookmarkStart w:id="46" w:name="_Toc524313347"/>
-      <w:bookmarkEnd w:id="22"/>
+      <w:bookmarkStart w:id="44" w:name="_Toc436203402"/>
+      <w:bookmarkStart w:id="45" w:name="_Toc452813596"/>
+      <w:bookmarkStart w:id="46" w:name="_Toc512930918"/>
+      <w:bookmarkStart w:id="47" w:name="_Toc524313347"/>
+      <w:bookmarkEnd w:id="23"/>
       <w:r>
         <w:t>Product Features</w:t>
       </w:r>
-      <w:bookmarkEnd w:id="43"/>
       <w:bookmarkEnd w:id="44"/>
       <w:bookmarkEnd w:id="45"/>
       <w:bookmarkEnd w:id="46"/>
+      <w:bookmarkEnd w:id="47"/>
     </w:p>
     <w:p>
       <w:pPr>
@@ -4677,10 +4713,9 @@
                 <w:i/>
                 <w:color w:val="0070C0"/>
               </w:rPr>
+              <w:lastRenderedPageBreak/>
               <w:t>API</w:t>
             </w:r>
-            <w:bookmarkStart w:id="47" w:name="_GoBack"/>
-            <w:bookmarkEnd w:id="47"/>
           </w:p>
           <w:p>
             <w:pPr>
@@ -4711,6 +4746,7 @@
                 <w:i/>
                 <w:color w:val="0070C0"/>
               </w:rPr>
+              <w:lastRenderedPageBreak/>
               <w:t>Besides daily missions,</w:t>
             </w:r>
             <w:r>
@@ -4732,35 +4768,44 @@
                 <w:i/>
                 <w:color w:val="0070C0"/>
               </w:rPr>
-              <w:t>a pet wants to be taken to a certain position on map where the users will move to this place to get rewards. Some missions require users to walk with their friends via inviting them on Facebook</w:t>
+              <w:t xml:space="preserve">a pet wants to be taken to a certain position on map where the users will move to this place to get rewards. Some missions require users to walk with their </w:t>
             </w:r>
             <w:r>
               <w:rPr>
                 <w:i/>
                 <w:color w:val="0070C0"/>
               </w:rPr>
-              <w:t>.</w:t>
-            </w:r>
-          </w:p>
-        </w:tc>
-        <w:tc>
-          <w:tcPr>
-            <w:tcW w:w="2208" w:type="dxa"/>
-          </w:tcPr>
-          <w:p>
-            <w:pPr>
-              <w:pStyle w:val="BodyText"/>
-              <w:ind w:left="0"/>
+              <w:lastRenderedPageBreak/>
+              <w:t>friends via inviting them on Facebook</w:t>
+            </w:r>
+            <w:r>
               <w:rPr>
                 <w:i/>
                 <w:color w:val="0070C0"/>
               </w:rPr>
-            </w:pPr>
-            <w:r>
+              <w:t>.</w:t>
+            </w:r>
+          </w:p>
+        </w:tc>
+        <w:tc>
+          <w:tcPr>
+            <w:tcW w:w="2208" w:type="dxa"/>
+          </w:tcPr>
+          <w:p>
+            <w:pPr>
+              <w:pStyle w:val="BodyText"/>
+              <w:ind w:left="0"/>
               <w:rPr>
                 <w:i/>
                 <w:color w:val="0070C0"/>
               </w:rPr>
+            </w:pPr>
+            <w:r>
+              <w:rPr>
+                <w:i/>
+                <w:color w:val="0070C0"/>
+              </w:rPr>
+              <w:lastRenderedPageBreak/>
               <w:t>Medium</w:t>
             </w:r>
           </w:p>
@@ -5164,27 +5209,17 @@
           <w:r>
             <w:sym w:font="Symbol" w:char="F0D3"/>
           </w:r>
-          <w:r>
-            <w:fldChar w:fldCharType="begin"/>
-          </w:r>
-          <w:r>
-            <w:instrText xml:space="preserve"> DOCPROPERTY "Company"  \* MERGEFORMAT </w:instrText>
-          </w:r>
-          <w:r>
-            <w:fldChar w:fldCharType="separate"/>
-          </w:r>
-          <w:r>
-            <w:t>&lt;</w:t>
-          </w:r>
-          <w:r>
-            <w:t>Team</w:t>
-          </w:r>
-          <w:r>
-            <w:t xml:space="preserve"> Name&gt;</w:t>
-          </w:r>
-          <w:r>
-            <w:fldChar w:fldCharType="end"/>
-          </w:r>
+          <w:fldSimple w:instr=" DOCPROPERTY &quot;Company&quot;  \* MERGEFORMAT ">
+            <w:r>
+              <w:t>&lt;</w:t>
+            </w:r>
+            <w:r>
+              <w:t>Team</w:t>
+            </w:r>
+            <w:r>
+              <w:t xml:space="preserve"> Name&gt;</w:t>
+            </w:r>
+          </w:fldSimple>
           <w:r>
             <w:t xml:space="preserve">, </w:t>
           </w:r>
@@ -5248,7 +5283,7 @@
               <w:rStyle w:val="PageNumber"/>
               <w:noProof/>
             </w:rPr>
-            <w:t>5</w:t>
+            <w:t>7</w:t>
           </w:r>
           <w:r>
             <w:rPr>
@@ -5463,24 +5498,14 @@
           <w:tcW w:w="6379" w:type="dxa"/>
         </w:tcPr>
         <w:p>
-          <w:r>
-            <w:fldChar w:fldCharType="begin"/>
-          </w:r>
-          <w:r>
-            <w:instrText xml:space="preserve"> TITLE  \* MERGEFORMAT </w:instrText>
-          </w:r>
-          <w:r>
-            <w:fldChar w:fldCharType="separate"/>
-          </w:r>
-          <w:r>
-            <w:t xml:space="preserve">Vision </w:t>
-          </w:r>
-          <w:r>
-            <w:t>Document</w:t>
-          </w:r>
-          <w:r>
-            <w:fldChar w:fldCharType="end"/>
-          </w:r>
+          <w:fldSimple w:instr=" TITLE  \* MERGEFORMAT ">
+            <w:r>
+              <w:t xml:space="preserve">Vision </w:t>
+            </w:r>
+            <w:r>
+              <w:t>Document</w:t>
+            </w:r>
+          </w:fldSimple>
         </w:p>
       </w:tc>
       <w:tc>

</xml_diff>

<commit_message>
Revision 4th time of Vision document
</commit_message>
<xml_diff>
--- a/doc/PA02_Group04.docx
+++ b/doc/PA02_Group04.docx
@@ -11,7 +11,25 @@
         </w:rPr>
       </w:pPr>
       <w:r>
-        <w:t>D&amp;J</w:t>
+        <w:fldChar w:fldCharType="begin"/>
+      </w:r>
+      <w:r>
+        <w:rPr>
+          <w:lang w:val="fr-FR"/>
+        </w:rPr>
+        <w:instrText xml:space="preserve"> SUBJECT  \* MERGEFORMAT </w:instrText>
+      </w:r>
+      <w:r>
+        <w:fldChar w:fldCharType="separate"/>
+      </w:r>
+      <w:r>
+        <w:rPr>
+          <w:lang w:val="fr-FR"/>
+        </w:rPr>
+        <w:t>&lt;Project Name&gt;</w:t>
+      </w:r>
+      <w:r>
+        <w:fldChar w:fldCharType="end"/>
       </w:r>
     </w:p>
     <w:p>
@@ -38,7 +56,13 @@
         <w:rPr>
           <w:lang w:val="fr-FR"/>
         </w:rPr>
-        <w:t>Vision (Small Project)</w:t>
+        <w:t>Vision</w:t>
+      </w:r>
+      <w:r>
+        <w:rPr>
+          <w:lang w:val="fr-FR"/>
+        </w:rPr>
+        <w:t xml:space="preserve"> Document</w:t>
       </w:r>
       <w:r>
         <w:fldChar w:fldCharType="end"/>
@@ -67,14 +91,7 @@
           <w:sz w:val="28"/>
           <w:lang w:val="fr-FR"/>
         </w:rPr>
-        <w:t>Version &lt;1.3</w:t>
-      </w:r>
-      <w:r>
-        <w:rPr>
-          <w:sz w:val="28"/>
-          <w:lang w:val="fr-FR"/>
-        </w:rPr>
-        <w:t>&gt;</w:t>
+        <w:t>Version &lt;1.0&gt;</w:t>
       </w:r>
     </w:p>
     <w:p>
@@ -82,13 +99,6 @@
         <w:pStyle w:val="Title"/>
         <w:rPr>
           <w:sz w:val="28"/>
-          <w:lang w:val="fr-FR"/>
-        </w:rPr>
-      </w:pPr>
-    </w:p>
-    <w:p>
-      <w:pPr>
-        <w:rPr>
           <w:lang w:val="fr-FR"/>
         </w:rPr>
       </w:pPr>
@@ -279,11 +289,21 @@
               <w:t>L</w:t>
             </w:r>
             <w:r>
-              <w:t xml:space="preserve">ê Duy </w:t>
-            </w:r>
+              <w:t xml:space="preserve">ê </w:t>
+            </w:r>
+            <w:proofErr w:type="spellStart"/>
+            <w:r>
+              <w:t>Duy</w:t>
+            </w:r>
+            <w:proofErr w:type="spellEnd"/>
+            <w:r>
+              <w:t xml:space="preserve"> </w:t>
+            </w:r>
+            <w:proofErr w:type="spellStart"/>
             <w:r>
               <w:t>Bách</w:t>
             </w:r>
+            <w:proofErr w:type="spellEnd"/>
           </w:p>
         </w:tc>
       </w:tr>
@@ -351,9 +371,27 @@
             <w:pPr>
               <w:pStyle w:val="Tabletext"/>
             </w:pPr>
-            <w:r>
-              <w:t>Liêng Thế Phy</w:t>
-            </w:r>
+            <w:proofErr w:type="spellStart"/>
+            <w:r>
+              <w:t>Liêng</w:t>
+            </w:r>
+            <w:proofErr w:type="spellEnd"/>
+            <w:r>
+              <w:t xml:space="preserve"> </w:t>
+            </w:r>
+            <w:proofErr w:type="spellStart"/>
+            <w:r>
+              <w:t>Thế</w:t>
+            </w:r>
+            <w:proofErr w:type="spellEnd"/>
+            <w:r>
+              <w:t xml:space="preserve"> </w:t>
+            </w:r>
+            <w:proofErr w:type="spellStart"/>
+            <w:r>
+              <w:t>Phy</w:t>
+            </w:r>
+            <w:proofErr w:type="spellEnd"/>
           </w:p>
         </w:tc>
       </w:tr>
@@ -405,9 +443,27 @@
             <w:pPr>
               <w:pStyle w:val="Tabletext"/>
             </w:pPr>
-            <w:r>
-              <w:t>Trần Thoại Thông</w:t>
-            </w:r>
+            <w:proofErr w:type="spellStart"/>
+            <w:r>
+              <w:t>Trần</w:t>
+            </w:r>
+            <w:proofErr w:type="spellEnd"/>
+            <w:r>
+              <w:t xml:space="preserve"> </w:t>
+            </w:r>
+            <w:proofErr w:type="spellStart"/>
+            <w:r>
+              <w:t>Thoại</w:t>
+            </w:r>
+            <w:proofErr w:type="spellEnd"/>
+            <w:r>
+              <w:t xml:space="preserve"> </w:t>
+            </w:r>
+            <w:proofErr w:type="spellStart"/>
+            <w:r>
+              <w:t>Thông</w:t>
+            </w:r>
+            <w:proofErr w:type="spellEnd"/>
           </w:p>
         </w:tc>
       </w:tr>
@@ -456,9 +512,103 @@
             <w:pPr>
               <w:pStyle w:val="Tabletext"/>
             </w:pPr>
-            <w:r>
-              <w:t>Hồ Sỹ Nguyên</w:t>
-            </w:r>
+            <w:proofErr w:type="spellStart"/>
+            <w:r>
+              <w:t>Hồ</w:t>
+            </w:r>
+            <w:proofErr w:type="spellEnd"/>
+            <w:r>
+              <w:t xml:space="preserve"> </w:t>
+            </w:r>
+            <w:proofErr w:type="spellStart"/>
+            <w:r>
+              <w:t>Sỹ</w:t>
+            </w:r>
+            <w:proofErr w:type="spellEnd"/>
+            <w:r>
+              <w:t xml:space="preserve"> </w:t>
+            </w:r>
+            <w:proofErr w:type="spellStart"/>
+            <w:r>
+              <w:t>Nguyên</w:t>
+            </w:r>
+            <w:proofErr w:type="spellEnd"/>
+          </w:p>
+        </w:tc>
+      </w:tr>
+      <w:tr>
+        <w:tc>
+          <w:tcPr>
+            <w:tcW w:w="2304" w:type="dxa"/>
+          </w:tcPr>
+          <w:p>
+            <w:pPr>
+              <w:pStyle w:val="Tabletext"/>
+            </w:pPr>
+            <w:r>
+              <w:t>4 Nov</w:t>
+            </w:r>
+            <w:r>
+              <w:t xml:space="preserve"> 2017</w:t>
+            </w:r>
+          </w:p>
+        </w:tc>
+        <w:tc>
+          <w:tcPr>
+            <w:tcW w:w="1152" w:type="dxa"/>
+          </w:tcPr>
+          <w:p>
+            <w:r>
+              <w:t>&lt;1.4&gt;</w:t>
+            </w:r>
+          </w:p>
+        </w:tc>
+        <w:tc>
+          <w:tcPr>
+            <w:tcW w:w="3744" w:type="dxa"/>
+          </w:tcPr>
+          <w:p>
+            <w:pPr>
+              <w:pStyle w:val="Tabletext"/>
+            </w:pPr>
+            <w:r>
+              <w:t xml:space="preserve">Rewriting some part of </w:t>
+            </w:r>
+            <w:r>
+              <w:t>Product P</w:t>
+            </w:r>
+            <w:r>
+              <w:t xml:space="preserve">osition, added more details to Alternatives </w:t>
+            </w:r>
+            <w:r>
+              <w:t>and Competitors.</w:t>
+            </w:r>
+          </w:p>
+        </w:tc>
+        <w:tc>
+          <w:tcPr>
+            <w:tcW w:w="2304" w:type="dxa"/>
+          </w:tcPr>
+          <w:p>
+            <w:pPr>
+              <w:pStyle w:val="Tabletext"/>
+            </w:pPr>
+            <w:r>
+              <w:t xml:space="preserve">Lê </w:t>
+            </w:r>
+            <w:proofErr w:type="spellStart"/>
+            <w:r>
+              <w:t>Duy</w:t>
+            </w:r>
+            <w:proofErr w:type="spellEnd"/>
+            <w:r>
+              <w:t xml:space="preserve"> </w:t>
+            </w:r>
+            <w:proofErr w:type="spellStart"/>
+            <w:r>
+              <w:t>Bách</w:t>
+            </w:r>
+            <w:proofErr w:type="spellEnd"/>
           </w:p>
         </w:tc>
       </w:tr>
@@ -482,10 +632,9 @@
           <w:tab w:val="left" w:pos="432"/>
         </w:tabs>
         <w:rPr>
-          <w:rFonts w:asciiTheme="minorHAnsi" w:eastAsiaTheme="minorEastAsia" w:hAnsiTheme="minorHAnsi" w:cstheme="minorBidi"/>
-          <w:noProof/>
-          <w:sz w:val="22"/>
-          <w:szCs w:val="22"/>
+          <w:noProof/>
+          <w:sz w:val="24"/>
+          <w:szCs w:val="24"/>
         </w:rPr>
       </w:pPr>
       <w:r>
@@ -500,21 +649,22 @@
       <w:r>
         <w:rPr>
           <w:noProof/>
+          <w:szCs w:val="24"/>
         </w:rPr>
         <w:t>1.</w:t>
       </w:r>
       <w:r>
         <w:rPr>
-          <w:rFonts w:asciiTheme="minorHAnsi" w:eastAsiaTheme="minorEastAsia" w:hAnsiTheme="minorHAnsi" w:cstheme="minorBidi"/>
-          <w:noProof/>
-          <w:sz w:val="22"/>
-          <w:szCs w:val="22"/>
+          <w:noProof/>
+          <w:sz w:val="24"/>
+          <w:szCs w:val="24"/>
         </w:rPr>
         <w:tab/>
       </w:r>
       <w:r>
         <w:rPr>
           <w:noProof/>
+          <w:szCs w:val="24"/>
         </w:rPr>
         <w:t>Introduction</w:t>
       </w:r>
@@ -534,7 +684,7 @@
         <w:rPr>
           <w:noProof/>
         </w:rPr>
-        <w:instrText xml:space="preserve"> PAGEREF _Toc497593755 \h </w:instrText>
+        <w:instrText xml:space="preserve"> PAGEREF _Toc524313333 \h </w:instrText>
       </w:r>
       <w:r>
         <w:rPr>
@@ -551,7 +701,81 @@
         <w:rPr>
           <w:noProof/>
         </w:rPr>
-        <w:t>4</w:t>
+        <w:t>3</w:t>
+      </w:r>
+      <w:r>
+        <w:rPr>
+          <w:noProof/>
+        </w:rPr>
+        <w:fldChar w:fldCharType="end"/>
+      </w:r>
+    </w:p>
+    <w:p>
+      <w:pPr>
+        <w:pStyle w:val="TOC2"/>
+        <w:tabs>
+          <w:tab w:val="left" w:pos="1000"/>
+        </w:tabs>
+        <w:rPr>
+          <w:noProof/>
+          <w:sz w:val="24"/>
+          <w:szCs w:val="24"/>
+        </w:rPr>
+      </w:pPr>
+      <w:r>
+        <w:rPr>
+          <w:noProof/>
+        </w:rPr>
+        <w:t>1.1</w:t>
+      </w:r>
+      <w:r>
+        <w:rPr>
+          <w:noProof/>
+          <w:sz w:val="24"/>
+          <w:szCs w:val="24"/>
+        </w:rPr>
+        <w:tab/>
+      </w:r>
+      <w:r>
+        <w:rPr>
+          <w:noProof/>
+        </w:rPr>
+        <w:t>References</w:t>
+      </w:r>
+      <w:r>
+        <w:rPr>
+          <w:noProof/>
+        </w:rPr>
+        <w:tab/>
+      </w:r>
+      <w:r>
+        <w:rPr>
+          <w:noProof/>
+        </w:rPr>
+        <w:fldChar w:fldCharType="begin"/>
+      </w:r>
+      <w:r>
+        <w:rPr>
+          <w:noProof/>
+        </w:rPr>
+        <w:instrText xml:space="preserve"> PAGEREF _Toc524313334 \h </w:instrText>
+      </w:r>
+      <w:r>
+        <w:rPr>
+          <w:noProof/>
+        </w:rPr>
+      </w:r>
+      <w:r>
+        <w:rPr>
+          <w:noProof/>
+        </w:rPr>
+        <w:fldChar w:fldCharType="separate"/>
+      </w:r>
+      <w:r>
+        <w:rPr>
+          <w:noProof/>
+        </w:rPr>
+        <w:t>3</w:t>
       </w:r>
       <w:r>
         <w:rPr>
@@ -567,30 +791,30 @@
           <w:tab w:val="left" w:pos="432"/>
         </w:tabs>
         <w:rPr>
-          <w:rFonts w:asciiTheme="minorHAnsi" w:eastAsiaTheme="minorEastAsia" w:hAnsiTheme="minorHAnsi" w:cstheme="minorBidi"/>
-          <w:noProof/>
-          <w:sz w:val="22"/>
-          <w:szCs w:val="22"/>
-        </w:rPr>
-      </w:pPr>
-      <w:r>
-        <w:rPr>
-          <w:noProof/>
+          <w:noProof/>
+          <w:sz w:val="24"/>
+          <w:szCs w:val="24"/>
+        </w:rPr>
+      </w:pPr>
+      <w:r>
+        <w:rPr>
+          <w:noProof/>
+          <w:szCs w:val="24"/>
         </w:rPr>
         <w:t>2.</w:t>
       </w:r>
       <w:r>
         <w:rPr>
-          <w:rFonts w:asciiTheme="minorHAnsi" w:eastAsiaTheme="minorEastAsia" w:hAnsiTheme="minorHAnsi" w:cstheme="minorBidi"/>
-          <w:noProof/>
-          <w:sz w:val="22"/>
-          <w:szCs w:val="22"/>
+          <w:noProof/>
+          <w:sz w:val="24"/>
+          <w:szCs w:val="24"/>
         </w:rPr>
         <w:tab/>
       </w:r>
       <w:r>
         <w:rPr>
           <w:noProof/>
+          <w:szCs w:val="24"/>
         </w:rPr>
         <w:t>Positioning</w:t>
       </w:r>
@@ -610,7 +834,7 @@
         <w:rPr>
           <w:noProof/>
         </w:rPr>
-        <w:instrText xml:space="preserve"> PAGEREF _Toc497593756 \h </w:instrText>
+        <w:instrText xml:space="preserve"> PAGEREF _Toc524313335 \h </w:instrText>
       </w:r>
       <w:r>
         <w:rPr>
@@ -627,7 +851,7 @@
         <w:rPr>
           <w:noProof/>
         </w:rPr>
-        <w:t>4</w:t>
+        <w:t>3</w:t>
       </w:r>
       <w:r>
         <w:rPr>
@@ -643,10 +867,9 @@
           <w:tab w:val="left" w:pos="1000"/>
         </w:tabs>
         <w:rPr>
-          <w:rFonts w:asciiTheme="minorHAnsi" w:eastAsiaTheme="minorEastAsia" w:hAnsiTheme="minorHAnsi" w:cstheme="minorBidi"/>
-          <w:noProof/>
-          <w:sz w:val="22"/>
-          <w:szCs w:val="22"/>
+          <w:noProof/>
+          <w:sz w:val="24"/>
+          <w:szCs w:val="24"/>
         </w:rPr>
       </w:pPr>
       <w:r>
@@ -657,10 +880,9 @@
       </w:r>
       <w:r>
         <w:rPr>
-          <w:rFonts w:asciiTheme="minorHAnsi" w:eastAsiaTheme="minorEastAsia" w:hAnsiTheme="minorHAnsi" w:cstheme="minorBidi"/>
-          <w:noProof/>
-          <w:sz w:val="22"/>
-          <w:szCs w:val="22"/>
+          <w:noProof/>
+          <w:sz w:val="24"/>
+          <w:szCs w:val="24"/>
         </w:rPr>
         <w:tab/>
       </w:r>
@@ -686,7 +908,7 @@
         <w:rPr>
           <w:noProof/>
         </w:rPr>
-        <w:instrText xml:space="preserve"> PAGEREF _Toc497593757 \h </w:instrText>
+        <w:instrText xml:space="preserve"> PAGEREF _Toc524313336 \h </w:instrText>
       </w:r>
       <w:r>
         <w:rPr>
@@ -703,7 +925,7 @@
         <w:rPr>
           <w:noProof/>
         </w:rPr>
-        <w:t>4</w:t>
+        <w:t>3</w:t>
       </w:r>
       <w:r>
         <w:rPr>
@@ -719,10 +941,9 @@
           <w:tab w:val="left" w:pos="1000"/>
         </w:tabs>
         <w:rPr>
-          <w:rFonts w:asciiTheme="minorHAnsi" w:eastAsiaTheme="minorEastAsia" w:hAnsiTheme="minorHAnsi" w:cstheme="minorBidi"/>
-          <w:noProof/>
-          <w:sz w:val="22"/>
-          <w:szCs w:val="22"/>
+          <w:noProof/>
+          <w:sz w:val="24"/>
+          <w:szCs w:val="24"/>
         </w:rPr>
       </w:pPr>
       <w:r>
@@ -733,10 +954,9 @@
       </w:r>
       <w:r>
         <w:rPr>
-          <w:rFonts w:asciiTheme="minorHAnsi" w:eastAsiaTheme="minorEastAsia" w:hAnsiTheme="minorHAnsi" w:cstheme="minorBidi"/>
-          <w:noProof/>
-          <w:sz w:val="22"/>
-          <w:szCs w:val="22"/>
+          <w:noProof/>
+          <w:sz w:val="24"/>
+          <w:szCs w:val="24"/>
         </w:rPr>
         <w:tab/>
       </w:r>
@@ -762,7 +982,7 @@
         <w:rPr>
           <w:noProof/>
         </w:rPr>
-        <w:instrText xml:space="preserve"> PAGEREF _Toc497593758 \h </w:instrText>
+        <w:instrText xml:space="preserve"> PAGEREF _Toc524313337 \h </w:instrText>
       </w:r>
       <w:r>
         <w:rPr>
@@ -779,7 +999,7 @@
         <w:rPr>
           <w:noProof/>
         </w:rPr>
-        <w:t>4</w:t>
+        <w:t>3</w:t>
       </w:r>
       <w:r>
         <w:rPr>
@@ -795,30 +1015,30 @@
           <w:tab w:val="left" w:pos="432"/>
         </w:tabs>
         <w:rPr>
-          <w:rFonts w:asciiTheme="minorHAnsi" w:eastAsiaTheme="minorEastAsia" w:hAnsiTheme="minorHAnsi" w:cstheme="minorBidi"/>
-          <w:noProof/>
-          <w:sz w:val="22"/>
-          <w:szCs w:val="22"/>
-        </w:rPr>
-      </w:pPr>
-      <w:r>
-        <w:rPr>
-          <w:noProof/>
+          <w:noProof/>
+          <w:sz w:val="24"/>
+          <w:szCs w:val="24"/>
+        </w:rPr>
+      </w:pPr>
+      <w:r>
+        <w:rPr>
+          <w:noProof/>
+          <w:szCs w:val="24"/>
         </w:rPr>
         <w:t>3.</w:t>
       </w:r>
       <w:r>
         <w:rPr>
-          <w:rFonts w:asciiTheme="minorHAnsi" w:eastAsiaTheme="minorEastAsia" w:hAnsiTheme="minorHAnsi" w:cstheme="minorBidi"/>
-          <w:noProof/>
-          <w:sz w:val="22"/>
-          <w:szCs w:val="22"/>
+          <w:noProof/>
+          <w:sz w:val="24"/>
+          <w:szCs w:val="24"/>
         </w:rPr>
         <w:tab/>
       </w:r>
       <w:r>
         <w:rPr>
           <w:noProof/>
+          <w:szCs w:val="24"/>
         </w:rPr>
         <w:t>Stakeholder and User Descriptions</w:t>
       </w:r>
@@ -838,7 +1058,7 @@
         <w:rPr>
           <w:noProof/>
         </w:rPr>
-        <w:instrText xml:space="preserve"> PAGEREF _Toc497593759 \h </w:instrText>
+        <w:instrText xml:space="preserve"> PAGEREF _Toc524313338 \h </w:instrText>
       </w:r>
       <w:r>
         <w:rPr>
@@ -855,7 +1075,7 @@
         <w:rPr>
           <w:noProof/>
         </w:rPr>
-        <w:t>4</w:t>
+        <w:t>3</w:t>
       </w:r>
       <w:r>
         <w:rPr>
@@ -871,10 +1091,9 @@
           <w:tab w:val="left" w:pos="1000"/>
         </w:tabs>
         <w:rPr>
-          <w:rFonts w:asciiTheme="minorHAnsi" w:eastAsiaTheme="minorEastAsia" w:hAnsiTheme="minorHAnsi" w:cstheme="minorBidi"/>
-          <w:noProof/>
-          <w:sz w:val="22"/>
-          <w:szCs w:val="22"/>
+          <w:noProof/>
+          <w:sz w:val="24"/>
+          <w:szCs w:val="24"/>
         </w:rPr>
       </w:pPr>
       <w:r>
@@ -885,10 +1104,9 @@
       </w:r>
       <w:r>
         <w:rPr>
-          <w:rFonts w:asciiTheme="minorHAnsi" w:eastAsiaTheme="minorEastAsia" w:hAnsiTheme="minorHAnsi" w:cstheme="minorBidi"/>
-          <w:noProof/>
-          <w:sz w:val="22"/>
-          <w:szCs w:val="22"/>
+          <w:noProof/>
+          <w:sz w:val="24"/>
+          <w:szCs w:val="24"/>
         </w:rPr>
         <w:tab/>
       </w:r>
@@ -914,7 +1132,7 @@
         <w:rPr>
           <w:noProof/>
         </w:rPr>
-        <w:instrText xml:space="preserve"> PAGEREF _Toc497593760 \h </w:instrText>
+        <w:instrText xml:space="preserve"> PAGEREF _Toc524313339 \h </w:instrText>
       </w:r>
       <w:r>
         <w:rPr>
@@ -931,7 +1149,7 @@
         <w:rPr>
           <w:noProof/>
         </w:rPr>
-        <w:t>4</w:t>
+        <w:t>3</w:t>
       </w:r>
       <w:r>
         <w:rPr>
@@ -947,10 +1165,9 @@
           <w:tab w:val="left" w:pos="1000"/>
         </w:tabs>
         <w:rPr>
-          <w:rFonts w:asciiTheme="minorHAnsi" w:eastAsiaTheme="minorEastAsia" w:hAnsiTheme="minorHAnsi" w:cstheme="minorBidi"/>
-          <w:noProof/>
-          <w:sz w:val="22"/>
-          <w:szCs w:val="22"/>
+          <w:noProof/>
+          <w:sz w:val="24"/>
+          <w:szCs w:val="24"/>
         </w:rPr>
       </w:pPr>
       <w:r>
@@ -961,10 +1178,9 @@
       </w:r>
       <w:r>
         <w:rPr>
-          <w:rFonts w:asciiTheme="minorHAnsi" w:eastAsiaTheme="minorEastAsia" w:hAnsiTheme="minorHAnsi" w:cstheme="minorBidi"/>
-          <w:noProof/>
-          <w:sz w:val="22"/>
-          <w:szCs w:val="22"/>
+          <w:noProof/>
+          <w:sz w:val="24"/>
+          <w:szCs w:val="24"/>
         </w:rPr>
         <w:tab/>
       </w:r>
@@ -990,7 +1206,7 @@
         <w:rPr>
           <w:noProof/>
         </w:rPr>
-        <w:instrText xml:space="preserve"> PAGEREF _Toc497593761 \h </w:instrText>
+        <w:instrText xml:space="preserve"> PAGEREF _Toc524313340 \h </w:instrText>
       </w:r>
       <w:r>
         <w:rPr>
@@ -1007,7 +1223,7 @@
         <w:rPr>
           <w:noProof/>
         </w:rPr>
-        <w:t>5</w:t>
+        <w:t>3</w:t>
       </w:r>
       <w:r>
         <w:rPr>
@@ -1023,10 +1239,9 @@
           <w:tab w:val="left" w:pos="1000"/>
         </w:tabs>
         <w:rPr>
-          <w:rFonts w:asciiTheme="minorHAnsi" w:eastAsiaTheme="minorEastAsia" w:hAnsiTheme="minorHAnsi" w:cstheme="minorBidi"/>
-          <w:noProof/>
-          <w:sz w:val="22"/>
-          <w:szCs w:val="22"/>
+          <w:noProof/>
+          <w:sz w:val="24"/>
+          <w:szCs w:val="24"/>
         </w:rPr>
       </w:pPr>
       <w:r>
@@ -1037,10 +1252,9 @@
       </w:r>
       <w:r>
         <w:rPr>
-          <w:rFonts w:asciiTheme="minorHAnsi" w:eastAsiaTheme="minorEastAsia" w:hAnsiTheme="minorHAnsi" w:cstheme="minorBidi"/>
-          <w:noProof/>
-          <w:sz w:val="22"/>
-          <w:szCs w:val="22"/>
+          <w:noProof/>
+          <w:sz w:val="24"/>
+          <w:szCs w:val="24"/>
         </w:rPr>
         <w:tab/>
       </w:r>
@@ -1066,7 +1280,7 @@
         <w:rPr>
           <w:noProof/>
         </w:rPr>
-        <w:instrText xml:space="preserve"> PAGEREF _Toc497593762 \h </w:instrText>
+        <w:instrText xml:space="preserve"> PAGEREF _Toc524313341 \h </w:instrText>
       </w:r>
       <w:r>
         <w:rPr>
@@ -1083,7 +1297,7 @@
         <w:rPr>
           <w:noProof/>
         </w:rPr>
-        <w:t>5</w:t>
+        <w:t>3</w:t>
       </w:r>
       <w:r>
         <w:rPr>
@@ -1099,10 +1313,9 @@
           <w:tab w:val="left" w:pos="1000"/>
         </w:tabs>
         <w:rPr>
-          <w:rFonts w:asciiTheme="minorHAnsi" w:eastAsiaTheme="minorEastAsia" w:hAnsiTheme="minorHAnsi" w:cstheme="minorBidi"/>
-          <w:noProof/>
-          <w:sz w:val="22"/>
-          <w:szCs w:val="22"/>
+          <w:noProof/>
+          <w:sz w:val="24"/>
+          <w:szCs w:val="24"/>
         </w:rPr>
       </w:pPr>
       <w:r>
@@ -1113,10 +1326,9 @@
       </w:r>
       <w:r>
         <w:rPr>
-          <w:rFonts w:asciiTheme="minorHAnsi" w:eastAsiaTheme="minorEastAsia" w:hAnsiTheme="minorHAnsi" w:cstheme="minorBidi"/>
-          <w:noProof/>
-          <w:sz w:val="22"/>
-          <w:szCs w:val="22"/>
+          <w:noProof/>
+          <w:sz w:val="24"/>
+          <w:szCs w:val="24"/>
         </w:rPr>
         <w:tab/>
       </w:r>
@@ -1142,7 +1354,7 @@
         <w:rPr>
           <w:noProof/>
         </w:rPr>
-        <w:instrText xml:space="preserve"> PAGEREF _Toc497593763 \h </w:instrText>
+        <w:instrText xml:space="preserve"> PAGEREF _Toc524313342 \h </w:instrText>
       </w:r>
       <w:r>
         <w:rPr>
@@ -1159,7 +1371,7 @@
         <w:rPr>
           <w:noProof/>
         </w:rPr>
-        <w:t>5</w:t>
+        <w:t>3</w:t>
       </w:r>
       <w:r>
         <w:rPr>
@@ -1175,10 +1387,9 @@
           <w:tab w:val="left" w:pos="1000"/>
         </w:tabs>
         <w:rPr>
-          <w:rFonts w:asciiTheme="minorHAnsi" w:eastAsiaTheme="minorEastAsia" w:hAnsiTheme="minorHAnsi" w:cstheme="minorBidi"/>
-          <w:noProof/>
-          <w:sz w:val="22"/>
-          <w:szCs w:val="22"/>
+          <w:noProof/>
+          <w:sz w:val="24"/>
+          <w:szCs w:val="24"/>
         </w:rPr>
       </w:pPr>
       <w:r>
@@ -1189,10 +1400,9 @@
       </w:r>
       <w:r>
         <w:rPr>
-          <w:rFonts w:asciiTheme="minorHAnsi" w:eastAsiaTheme="minorEastAsia" w:hAnsiTheme="minorHAnsi" w:cstheme="minorBidi"/>
-          <w:noProof/>
-          <w:sz w:val="22"/>
-          <w:szCs w:val="22"/>
+          <w:noProof/>
+          <w:sz w:val="24"/>
+          <w:szCs w:val="24"/>
         </w:rPr>
         <w:tab/>
       </w:r>
@@ -1218,7 +1428,7 @@
         <w:rPr>
           <w:noProof/>
         </w:rPr>
-        <w:instrText xml:space="preserve"> PAGEREF _Toc497593764 \h </w:instrText>
+        <w:instrText xml:space="preserve"> PAGEREF _Toc524313343 \h </w:instrText>
       </w:r>
       <w:r>
         <w:rPr>
@@ -1235,7 +1445,7 @@
         <w:rPr>
           <w:noProof/>
         </w:rPr>
-        <w:t>6</w:t>
+        <w:t>3</w:t>
       </w:r>
       <w:r>
         <w:rPr>
@@ -1251,32 +1461,32 @@
           <w:tab w:val="left" w:pos="432"/>
         </w:tabs>
         <w:rPr>
-          <w:rFonts w:asciiTheme="minorHAnsi" w:eastAsiaTheme="minorEastAsia" w:hAnsiTheme="minorHAnsi" w:cstheme="minorBidi"/>
-          <w:noProof/>
-          <w:sz w:val="22"/>
-          <w:szCs w:val="22"/>
-        </w:rPr>
-      </w:pPr>
-      <w:r>
-        <w:rPr>
-          <w:noProof/>
+          <w:noProof/>
+          <w:sz w:val="24"/>
+          <w:szCs w:val="24"/>
+        </w:rPr>
+      </w:pPr>
+      <w:r>
+        <w:rPr>
+          <w:noProof/>
+          <w:szCs w:val="24"/>
         </w:rPr>
         <w:t>4.</w:t>
       </w:r>
       <w:r>
         <w:rPr>
-          <w:rFonts w:asciiTheme="minorHAnsi" w:eastAsiaTheme="minorEastAsia" w:hAnsiTheme="minorHAnsi" w:cstheme="minorBidi"/>
-          <w:noProof/>
-          <w:sz w:val="22"/>
-          <w:szCs w:val="22"/>
+          <w:noProof/>
+          <w:sz w:val="24"/>
+          <w:szCs w:val="24"/>
         </w:rPr>
         <w:tab/>
       </w:r>
       <w:r>
         <w:rPr>
           <w:noProof/>
-        </w:rPr>
-        <w:t>Product Features</w:t>
+          <w:szCs w:val="24"/>
+        </w:rPr>
+        <w:t>Product Overview</w:t>
       </w:r>
       <w:r>
         <w:rPr>
@@ -1294,7 +1504,7 @@
         <w:rPr>
           <w:noProof/>
         </w:rPr>
-        <w:instrText xml:space="preserve"> PAGEREF _Toc497593765 \h </w:instrText>
+        <w:instrText xml:space="preserve"> PAGEREF _Toc524313344 \h </w:instrText>
       </w:r>
       <w:r>
         <w:rPr>
@@ -1311,7 +1521,155 @@
         <w:rPr>
           <w:noProof/>
         </w:rPr>
-        <w:t>6</w:t>
+        <w:t>3</w:t>
+      </w:r>
+      <w:r>
+        <w:rPr>
+          <w:noProof/>
+        </w:rPr>
+        <w:fldChar w:fldCharType="end"/>
+      </w:r>
+    </w:p>
+    <w:p>
+      <w:pPr>
+        <w:pStyle w:val="TOC2"/>
+        <w:tabs>
+          <w:tab w:val="left" w:pos="1000"/>
+        </w:tabs>
+        <w:rPr>
+          <w:noProof/>
+          <w:sz w:val="24"/>
+          <w:szCs w:val="24"/>
+        </w:rPr>
+      </w:pPr>
+      <w:r>
+        <w:rPr>
+          <w:noProof/>
+        </w:rPr>
+        <w:t>4.1</w:t>
+      </w:r>
+      <w:r>
+        <w:rPr>
+          <w:noProof/>
+          <w:sz w:val="24"/>
+          <w:szCs w:val="24"/>
+        </w:rPr>
+        <w:tab/>
+      </w:r>
+      <w:r>
+        <w:rPr>
+          <w:noProof/>
+        </w:rPr>
+        <w:t>Product Perspective</w:t>
+      </w:r>
+      <w:r>
+        <w:rPr>
+          <w:noProof/>
+        </w:rPr>
+        <w:tab/>
+      </w:r>
+      <w:r>
+        <w:rPr>
+          <w:noProof/>
+        </w:rPr>
+        <w:fldChar w:fldCharType="begin"/>
+      </w:r>
+      <w:r>
+        <w:rPr>
+          <w:noProof/>
+        </w:rPr>
+        <w:instrText xml:space="preserve"> PAGEREF _Toc524313345 \h </w:instrText>
+      </w:r>
+      <w:r>
+        <w:rPr>
+          <w:noProof/>
+        </w:rPr>
+      </w:r>
+      <w:r>
+        <w:rPr>
+          <w:noProof/>
+        </w:rPr>
+        <w:fldChar w:fldCharType="separate"/>
+      </w:r>
+      <w:r>
+        <w:rPr>
+          <w:noProof/>
+        </w:rPr>
+        <w:t>3</w:t>
+      </w:r>
+      <w:r>
+        <w:rPr>
+          <w:noProof/>
+        </w:rPr>
+        <w:fldChar w:fldCharType="end"/>
+      </w:r>
+    </w:p>
+    <w:p>
+      <w:pPr>
+        <w:pStyle w:val="TOC2"/>
+        <w:tabs>
+          <w:tab w:val="left" w:pos="1000"/>
+        </w:tabs>
+        <w:rPr>
+          <w:noProof/>
+          <w:sz w:val="24"/>
+          <w:szCs w:val="24"/>
+        </w:rPr>
+      </w:pPr>
+      <w:r>
+        <w:rPr>
+          <w:noProof/>
+        </w:rPr>
+        <w:t>4.2</w:t>
+      </w:r>
+      <w:r>
+        <w:rPr>
+          <w:noProof/>
+          <w:sz w:val="24"/>
+          <w:szCs w:val="24"/>
+        </w:rPr>
+        <w:tab/>
+      </w:r>
+      <w:r>
+        <w:rPr>
+          <w:noProof/>
+        </w:rPr>
+        <w:t>Assumptions and Dependencies</w:t>
+      </w:r>
+      <w:r>
+        <w:rPr>
+          <w:noProof/>
+        </w:rPr>
+        <w:tab/>
+      </w:r>
+      <w:r>
+        <w:rPr>
+          <w:noProof/>
+        </w:rPr>
+        <w:fldChar w:fldCharType="begin"/>
+      </w:r>
+      <w:r>
+        <w:rPr>
+          <w:noProof/>
+        </w:rPr>
+        <w:instrText xml:space="preserve"> PAGEREF _Toc524313346 \h </w:instrText>
+      </w:r>
+      <w:r>
+        <w:rPr>
+          <w:noProof/>
+        </w:rPr>
+      </w:r>
+      <w:r>
+        <w:rPr>
+          <w:noProof/>
+        </w:rPr>
+        <w:fldChar w:fldCharType="separate"/>
+      </w:r>
+      <w:r>
+        <w:rPr>
+          <w:noProof/>
+        </w:rPr>
+        <w:t>3</w:t>
       </w:r>
       <w:r>
         <w:rPr>
@@ -1327,32 +1685,32 @@
           <w:tab w:val="left" w:pos="432"/>
         </w:tabs>
         <w:rPr>
-          <w:rFonts w:asciiTheme="minorHAnsi" w:eastAsiaTheme="minorEastAsia" w:hAnsiTheme="minorHAnsi" w:cstheme="minorBidi"/>
-          <w:noProof/>
-          <w:sz w:val="22"/>
-          <w:szCs w:val="22"/>
-        </w:rPr>
-      </w:pPr>
-      <w:r>
-        <w:rPr>
-          <w:noProof/>
+          <w:noProof/>
+          <w:sz w:val="24"/>
+          <w:szCs w:val="24"/>
+        </w:rPr>
+      </w:pPr>
+      <w:r>
+        <w:rPr>
+          <w:noProof/>
+          <w:szCs w:val="24"/>
         </w:rPr>
         <w:t>5.</w:t>
       </w:r>
       <w:r>
         <w:rPr>
-          <w:rFonts w:asciiTheme="minorHAnsi" w:eastAsiaTheme="minorEastAsia" w:hAnsiTheme="minorHAnsi" w:cstheme="minorBidi"/>
-          <w:noProof/>
-          <w:sz w:val="22"/>
-          <w:szCs w:val="22"/>
+          <w:noProof/>
+          <w:sz w:val="24"/>
+          <w:szCs w:val="24"/>
         </w:rPr>
         <w:tab/>
       </w:r>
       <w:r>
         <w:rPr>
           <w:noProof/>
-        </w:rPr>
-        <w:t>Non-Functional Requirements</w:t>
+          <w:szCs w:val="24"/>
+        </w:rPr>
+        <w:t>Product Features</w:t>
       </w:r>
       <w:r>
         <w:rPr>
@@ -1370,7 +1728,7 @@
         <w:rPr>
           <w:noProof/>
         </w:rPr>
-        <w:instrText xml:space="preserve"> PAGEREF _Toc497593766 \h </w:instrText>
+        <w:instrText xml:space="preserve"> PAGEREF _Toc524313347 \h </w:instrText>
       </w:r>
       <w:r>
         <w:rPr>
@@ -1387,7 +1745,83 @@
         <w:rPr>
           <w:noProof/>
         </w:rPr>
-        <w:t>6</w:t>
+        <w:t>3</w:t>
+      </w:r>
+      <w:r>
+        <w:rPr>
+          <w:noProof/>
+        </w:rPr>
+        <w:fldChar w:fldCharType="end"/>
+      </w:r>
+    </w:p>
+    <w:p>
+      <w:pPr>
+        <w:pStyle w:val="TOC1"/>
+        <w:tabs>
+          <w:tab w:val="left" w:pos="432"/>
+        </w:tabs>
+        <w:rPr>
+          <w:noProof/>
+          <w:sz w:val="24"/>
+          <w:szCs w:val="24"/>
+        </w:rPr>
+      </w:pPr>
+      <w:r>
+        <w:rPr>
+          <w:noProof/>
+          <w:szCs w:val="24"/>
+        </w:rPr>
+        <w:t>6.</w:t>
+      </w:r>
+      <w:r>
+        <w:rPr>
+          <w:noProof/>
+          <w:sz w:val="24"/>
+          <w:szCs w:val="24"/>
+        </w:rPr>
+        <w:tab/>
+      </w:r>
+      <w:r>
+        <w:rPr>
+          <w:noProof/>
+          <w:szCs w:val="24"/>
+        </w:rPr>
+        <w:t>Other Product Requirements</w:t>
+      </w:r>
+      <w:r>
+        <w:rPr>
+          <w:noProof/>
+        </w:rPr>
+        <w:tab/>
+      </w:r>
+      <w:r>
+        <w:rPr>
+          <w:noProof/>
+        </w:rPr>
+        <w:fldChar w:fldCharType="begin"/>
+      </w:r>
+      <w:r>
+        <w:rPr>
+          <w:noProof/>
+        </w:rPr>
+        <w:instrText xml:space="preserve"> PAGEREF _Toc524313348 \h </w:instrText>
+      </w:r>
+      <w:r>
+        <w:rPr>
+          <w:noProof/>
+        </w:rPr>
+      </w:r>
+      <w:r>
+        <w:rPr>
+          <w:noProof/>
+        </w:rPr>
+        <w:fldChar w:fldCharType="separate"/>
+      </w:r>
+      <w:r>
+        <w:rPr>
+          <w:noProof/>
+        </w:rPr>
+        <w:t>3</w:t>
       </w:r>
       <w:r>
         <w:rPr>
@@ -1431,16 +1865,16 @@
       <w:bookmarkStart w:id="0" w:name="_Toc456598586"/>
       <w:bookmarkStart w:id="1" w:name="_Toc456600917"/>
       <w:bookmarkStart w:id="2" w:name="_Toc512930904"/>
-      <w:bookmarkStart w:id="3" w:name="_Toc436203377"/>
-      <w:bookmarkStart w:id="4" w:name="_Toc452813577"/>
-      <w:bookmarkStart w:id="5" w:name="_Toc497593755"/>
+      <w:bookmarkStart w:id="3" w:name="_Toc524313333"/>
+      <w:bookmarkStart w:id="4" w:name="_Toc436203377"/>
+      <w:bookmarkStart w:id="5" w:name="_Toc452813577"/>
       <w:r>
         <w:t>Introduction</w:t>
       </w:r>
       <w:bookmarkEnd w:id="0"/>
       <w:bookmarkEnd w:id="1"/>
       <w:bookmarkEnd w:id="2"/>
-      <w:bookmarkEnd w:id="5"/>
+      <w:bookmarkEnd w:id="3"/>
     </w:p>
     <w:p>
       <w:pPr>
@@ -1462,7 +1896,15 @@
         <w:t xml:space="preserve"> features</w:t>
       </w:r>
       <w:r>
-        <w:t xml:space="preserve"> of our project, D&amp;J. The main focus is what does the app offer to the users, how does it solve their problem, an</w:t>
+        <w:t xml:space="preserve"> of our project, D&amp;J. The </w:t>
+      </w:r>
+      <w:proofErr w:type="gramStart"/>
+      <w:r>
+        <w:t>main focus</w:t>
+      </w:r>
+      <w:proofErr w:type="gramEnd"/>
+      <w:r>
+        <w:t xml:space="preserve"> is what does the app offer to the users, how does it solve their problem, an</w:t>
       </w:r>
       <w:r>
         <w:t>d why does these problem</w:t>
@@ -1480,8 +1922,16 @@
         <w:t xml:space="preserve"> will be explain</w:t>
       </w:r>
       <w:r>
-        <w:t>ed in detail</w:t>
-      </w:r>
+        <w:t>ed</w:t>
+      </w:r>
+      <w:r>
+        <w:t xml:space="preserve"> in </w:t>
+      </w:r>
+      <w:proofErr w:type="gramStart"/>
+      <w:r>
+        <w:t>details</w:t>
+      </w:r>
+      <w:proofErr w:type="gramEnd"/>
       <w:r>
         <w:t xml:space="preserve"> in the later section</w:t>
       </w:r>
@@ -1497,12 +1947,12 @@
         <w:pStyle w:val="Heading1"/>
       </w:pPr>
       <w:bookmarkStart w:id="6" w:name="_Toc512930906"/>
-      <w:bookmarkStart w:id="7" w:name="_Toc497593756"/>
+      <w:bookmarkStart w:id="7" w:name="_Toc524313335"/>
       <w:r>
         <w:t>Positioning</w:t>
       </w:r>
-      <w:bookmarkEnd w:id="3"/>
       <w:bookmarkEnd w:id="4"/>
+      <w:bookmarkEnd w:id="5"/>
       <w:bookmarkEnd w:id="6"/>
       <w:bookmarkEnd w:id="7"/>
     </w:p>
@@ -1513,7 +1963,7 @@
       <w:bookmarkStart w:id="8" w:name="_Toc436203379"/>
       <w:bookmarkStart w:id="9" w:name="_Toc452813579"/>
       <w:bookmarkStart w:id="10" w:name="_Toc512930907"/>
-      <w:bookmarkStart w:id="11" w:name="_Toc497593757"/>
+      <w:bookmarkStart w:id="11" w:name="_Toc524313336"/>
       <w:r>
         <w:t>Problem Statement</w:t>
       </w:r>
@@ -1521,11 +1971,6 @@
       <w:bookmarkEnd w:id="9"/>
       <w:bookmarkEnd w:id="10"/>
       <w:bookmarkEnd w:id="11"/>
-    </w:p>
-    <w:p>
-      <w:pPr>
-        <w:pStyle w:val="InfoBlue"/>
-      </w:pPr>
     </w:p>
     <w:tbl>
       <w:tblPr>
@@ -1576,15 +2021,10 @@
               <w:ind w:left="0"/>
             </w:pPr>
             <w:r>
-              <w:t xml:space="preserve">Lack </w:t>
-            </w:r>
-            <w:r>
-              <w:t xml:space="preserve">of </w:t>
-            </w:r>
-            <w:bookmarkStart w:id="12" w:name="_GoBack"/>
-            <w:bookmarkEnd w:id="12"/>
-            <w:r>
-              <w:t>motivation for exercising among the youth</w:t>
+              <w:t>Insufficient</w:t>
+            </w:r>
+            <w:r>
+              <w:t xml:space="preserve"> motivation for exercising among the youth</w:t>
             </w:r>
           </w:p>
         </w:tc>
@@ -1725,26 +2165,21 @@
       <w:pPr>
         <w:pStyle w:val="Heading2"/>
       </w:pPr>
-      <w:bookmarkStart w:id="13" w:name="_Toc425054392"/>
-      <w:bookmarkStart w:id="14" w:name="_Toc422186485"/>
-      <w:bookmarkStart w:id="15" w:name="_Toc436203380"/>
-      <w:bookmarkStart w:id="16" w:name="_Toc452813580"/>
-      <w:bookmarkStart w:id="17" w:name="_Toc512930908"/>
-      <w:bookmarkStart w:id="18" w:name="_Toc497593758"/>
+      <w:bookmarkStart w:id="12" w:name="_Toc425054392"/>
+      <w:bookmarkStart w:id="13" w:name="_Toc422186485"/>
+      <w:bookmarkStart w:id="14" w:name="_Toc436203380"/>
+      <w:bookmarkStart w:id="15" w:name="_Toc452813580"/>
+      <w:bookmarkStart w:id="16" w:name="_Toc512930908"/>
+      <w:bookmarkStart w:id="17" w:name="_Toc524313337"/>
       <w:r>
         <w:t>Product Position Statement</w:t>
       </w:r>
+      <w:bookmarkEnd w:id="12"/>
       <w:bookmarkEnd w:id="13"/>
       <w:bookmarkEnd w:id="14"/>
       <w:bookmarkEnd w:id="15"/>
       <w:bookmarkEnd w:id="16"/>
       <w:bookmarkEnd w:id="17"/>
-      <w:bookmarkEnd w:id="18"/>
-    </w:p>
-    <w:p>
-      <w:pPr>
-        <w:pStyle w:val="InfoBlue"/>
-      </w:pPr>
     </w:p>
     <w:tbl>
       <w:tblPr>
@@ -1880,22 +2315,17 @@
             </w:tcBorders>
           </w:tcPr>
           <w:p>
-            <w:pPr>
-              <w:rPr>
-                <w:color w:val="000000" w:themeColor="text1"/>
-              </w:rPr>
-            </w:pPr>
-            <w:r>
-              <w:rPr>
-                <w:color w:val="000000" w:themeColor="text1"/>
-              </w:rPr>
+            <w:r>
               <w:t xml:space="preserve"> </w:t>
             </w:r>
             <w:r>
-              <w:rPr>
-                <w:color w:val="000000" w:themeColor="text1"/>
-              </w:rPr>
-              <w:t>is a game</w:t>
+              <w:t xml:space="preserve">is a </w:t>
+            </w:r>
+            <w:r>
+              <w:t>Health &amp; Fitness application,</w:t>
+            </w:r>
+            <w:r>
+              <w:t xml:space="preserve"> blended with entertainment</w:t>
             </w:r>
           </w:p>
         </w:tc>
@@ -1938,7 +2368,13 @@
               <w:ind w:left="-18"/>
             </w:pPr>
             <w:r>
-              <w:t>Features adorable companion to help you along the way to your optimal physical condition.</w:t>
+              <w:t>Features adorable companion to</w:t>
+            </w:r>
+            <w:r>
+              <w:t xml:space="preserve"> help you along the way to i</w:t>
+            </w:r>
+            <w:r>
+              <w:t>mprove your physical condition</w:t>
             </w:r>
           </w:p>
         </w:tc>
@@ -1977,13 +2413,36 @@
           </w:tcPr>
           <w:p>
             <w:r>
-              <w:t xml:space="preserve">Any Fitbit or SHealth application, </w:t>
-            </w:r>
-            <w:r>
-              <w:t>even petting game like Talking T</w:t>
-            </w:r>
-            <w:r>
-              <w:t>om Cat, Pet Society, etc.</w:t>
+              <w:t xml:space="preserve">Any Fitbit </w:t>
+            </w:r>
+            <w:r>
+              <w:t xml:space="preserve">product </w:t>
+            </w:r>
+            <w:r>
+              <w:t>or S</w:t>
+            </w:r>
+            <w:r>
+              <w:t xml:space="preserve">amsung </w:t>
+            </w:r>
+            <w:r>
+              <w:t>Health</w:t>
+            </w:r>
+            <w:r>
+              <w:t xml:space="preserve">, </w:t>
+            </w:r>
+            <w:proofErr w:type="spellStart"/>
+            <w:r>
+              <w:t>Runtastic</w:t>
+            </w:r>
+            <w:proofErr w:type="spellEnd"/>
+            <w:r>
+              <w:t xml:space="preserve"> application, even petting game like Talking </w:t>
+            </w:r>
+            <w:r>
+              <w:t>Tom</w:t>
+            </w:r>
+            <w:r>
+              <w:t xml:space="preserve"> Cat, Pet Society, etc.</w:t>
             </w:r>
           </w:p>
         </w:tc>
@@ -2020,25 +2479,49 @@
             </w:tcBorders>
           </w:tcPr>
           <w:p>
-            <w:pPr>
-              <w:rPr>
-                <w:color w:val="548DD4" w:themeColor="text2" w:themeTint="99"/>
-              </w:rPr>
-            </w:pPr>
-            <w:r>
-              <w:t xml:space="preserve">Provides nudges in the form of missions, cuteness, and opportunities for family bonding, friends reunion, and city </w:t>
-            </w:r>
             <w:r>
               <w:rPr>
                 <w:color w:val="000000" w:themeColor="text1"/>
               </w:rPr>
-              <w:t>discoveries</w:t>
+              <w:t xml:space="preserve">Encourages </w:t>
             </w:r>
             <w:r>
               <w:rPr>
                 <w:color w:val="000000" w:themeColor="text1"/>
               </w:rPr>
-              <w:t>.</w:t>
+              <w:t>slight changes</w:t>
+            </w:r>
+            <w:bookmarkStart w:id="18" w:name="_GoBack"/>
+            <w:bookmarkEnd w:id="18"/>
+            <w:r>
+              <w:rPr>
+                <w:color w:val="000000" w:themeColor="text1"/>
+              </w:rPr>
+              <w:t xml:space="preserve"> to make big different, providing nudges in</w:t>
+            </w:r>
+            <w:r>
+              <w:rPr>
+                <w:color w:val="000000" w:themeColor="text1"/>
+              </w:rPr>
+              <w:t xml:space="preserve"> form of missions, adoration </w:t>
+            </w:r>
+            <w:r>
+              <w:rPr>
+                <w:color w:val="000000" w:themeColor="text1"/>
+              </w:rPr>
+              <w:t xml:space="preserve">as well as </w:t>
+            </w:r>
+            <w:r>
+              <w:rPr>
+                <w:color w:val="000000" w:themeColor="text1"/>
+              </w:rPr>
+              <w:t xml:space="preserve">unique experience </w:t>
+            </w:r>
+            <w:r>
+              <w:rPr>
+                <w:color w:val="000000" w:themeColor="text1"/>
+              </w:rPr>
+              <w:t>for family bonding, friends reunion, and city discoveries.</w:t>
             </w:r>
           </w:p>
         </w:tc>
@@ -2051,15 +2534,15 @@
       <w:bookmarkStart w:id="19" w:name="_Toc447960005"/>
       <w:bookmarkStart w:id="20" w:name="_Toc452813581"/>
       <w:bookmarkStart w:id="21" w:name="_Toc512930909"/>
-      <w:bookmarkStart w:id="22" w:name="_Toc436203381"/>
-      <w:bookmarkStart w:id="23" w:name="_Toc497593759"/>
+      <w:bookmarkStart w:id="22" w:name="_Toc524313338"/>
+      <w:bookmarkStart w:id="23" w:name="_Toc436203381"/>
       <w:r>
         <w:t>Stakeholder and User Descriptions</w:t>
       </w:r>
       <w:bookmarkEnd w:id="19"/>
       <w:bookmarkEnd w:id="20"/>
       <w:bookmarkEnd w:id="21"/>
-      <w:bookmarkEnd w:id="23"/>
+      <w:bookmarkEnd w:id="22"/>
     </w:p>
     <w:p>
       <w:pPr>
@@ -2067,7 +2550,7 @@
       </w:pPr>
       <w:bookmarkStart w:id="24" w:name="_Toc452813583"/>
       <w:bookmarkStart w:id="25" w:name="_Toc512930910"/>
-      <w:bookmarkStart w:id="26" w:name="_Toc497593760"/>
+      <w:bookmarkStart w:id="26" w:name="_Toc524313339"/>
       <w:r>
         <w:t>Stakeholder Summary</w:t>
       </w:r>
@@ -2446,7 +2929,7 @@
       </w:pPr>
       <w:bookmarkStart w:id="27" w:name="_Toc452813584"/>
       <w:bookmarkStart w:id="28" w:name="_Toc512930911"/>
-      <w:bookmarkStart w:id="29" w:name="_Toc497593761"/>
+      <w:bookmarkStart w:id="29" w:name="_Toc524313340"/>
       <w:r>
         <w:lastRenderedPageBreak/>
         <w:t>User Summary</w:t>
@@ -2825,7 +3308,7 @@
       <w:bookmarkStart w:id="34" w:name="_Toc436203384"/>
       <w:bookmarkStart w:id="35" w:name="_Toc452813585"/>
       <w:bookmarkStart w:id="36" w:name="_Toc512930912"/>
-      <w:bookmarkStart w:id="37" w:name="_Toc497593762"/>
+      <w:bookmarkStart w:id="37" w:name="_Toc524313341"/>
       <w:r>
         <w:t>User Environment</w:t>
       </w:r>
@@ -2959,7 +3442,15 @@
         <w:t xml:space="preserve">As of today, </w:t>
       </w:r>
       <w:r>
-        <w:t xml:space="preserve">the main focus is on Android phones because of its </w:t>
+        <w:t xml:space="preserve">the </w:t>
+      </w:r>
+      <w:proofErr w:type="gramStart"/>
+      <w:r>
+        <w:t>main focus</w:t>
+      </w:r>
+      <w:proofErr w:type="gramEnd"/>
+      <w:r>
+        <w:t xml:space="preserve"> is on Android phones because of its </w:t>
       </w:r>
       <w:r>
         <w:t xml:space="preserve">popularity. In the future, iOS devices are also </w:t>
@@ -2991,7 +3482,7 @@
       </w:pPr>
       <w:bookmarkStart w:id="38" w:name="_Toc452813588"/>
       <w:bookmarkStart w:id="39" w:name="_Toc512930913"/>
-      <w:bookmarkStart w:id="40" w:name="_Toc497593763"/>
+      <w:bookmarkStart w:id="40" w:name="_Toc524313342"/>
       <w:r>
         <w:t>Summary of Key Stakeholder or User Needs</w:t>
       </w:r>
@@ -3319,7 +3810,18 @@
               <w:ind w:left="0"/>
             </w:pPr>
             <w:r>
-              <w:t>Having a great experience while using the application</w:t>
+              <w:t>Have</w:t>
+            </w:r>
+            <w:r>
+              <w:t xml:space="preserve"> </w:t>
+            </w:r>
+            <w:proofErr w:type="gramStart"/>
+            <w:r>
+              <w:t>a great experience</w:t>
+            </w:r>
+            <w:proofErr w:type="gramEnd"/>
+            <w:r>
+              <w:t xml:space="preserve"> while using the application</w:t>
             </w:r>
           </w:p>
         </w:tc>
@@ -3479,7 +3981,7 @@
       </w:pPr>
       <w:bookmarkStart w:id="41" w:name="_Toc452813589"/>
       <w:bookmarkStart w:id="42" w:name="_Toc512930914"/>
-      <w:bookmarkStart w:id="43" w:name="_Toc497593764"/>
+      <w:bookmarkStart w:id="43" w:name="_Toc524313343"/>
       <w:r>
         <w:t>Alternatives and Competition</w:t>
       </w:r>
@@ -3491,31 +3993,83 @@
       <w:pPr>
         <w:pStyle w:val="BodyText"/>
       </w:pPr>
+      <w:r>
+        <w:t xml:space="preserve">It is observable that </w:t>
+      </w:r>
+      <w:r>
+        <w:t xml:space="preserve">there exist many </w:t>
+      </w:r>
+      <w:r>
+        <w:t>pr</w:t>
+      </w:r>
+      <w:r>
+        <w:t>oducts for</w:t>
+      </w:r>
+      <w:r>
+        <w:t xml:space="preserve"> </w:t>
+      </w:r>
+      <w:r>
+        <w:t xml:space="preserve">monitoring </w:t>
+      </w:r>
+      <w:r>
+        <w:t xml:space="preserve">and revising the running activity. </w:t>
+      </w:r>
+      <w:r>
+        <w:t xml:space="preserve">Some popular applications include </w:t>
+      </w:r>
+      <w:proofErr w:type="spellStart"/>
+      <w:r>
+        <w:t>Runtastic</w:t>
+      </w:r>
+      <w:proofErr w:type="spellEnd"/>
+      <w:r>
+        <w:t>, Samsung Health and a series of Fitbit product</w:t>
+      </w:r>
+      <w:r>
+        <w:t>.</w:t>
+      </w:r>
     </w:p>
     <w:p>
       <w:pPr>
         <w:pStyle w:val="BodyText"/>
       </w:pPr>
-      <w:r>
-        <w:t>A</w:t>
-      </w:r>
-      <w:r>
-        <w:t xml:space="preserve">vailable </w:t>
-      </w:r>
-      <w:r>
-        <w:t xml:space="preserve">running monitoring </w:t>
-      </w:r>
-      <w:r>
-        <w:t>product</w:t>
-      </w:r>
-      <w:r>
-        <w:t>s</w:t>
-      </w:r>
-      <w:r>
-        <w:t xml:space="preserve"> such as Fitbit, SHealth which mainly focus on </w:t>
-      </w:r>
-      <w:r>
-        <w:t>doing exercises and keeping track of health but does not originally based on walking with a companion.</w:t>
+      <w:proofErr w:type="spellStart"/>
+      <w:r>
+        <w:t>Runtastic</w:t>
+      </w:r>
+      <w:proofErr w:type="spellEnd"/>
+      <w:r>
+        <w:t xml:space="preserve"> features </w:t>
+      </w:r>
+      <w:r>
+        <w:t xml:space="preserve">GPS and keeping track of routing, </w:t>
+      </w:r>
+      <w:r>
+        <w:t>as well as revising and</w:t>
+      </w:r>
+      <w:r>
+        <w:t xml:space="preserve"> seeing the progress of runner, which are incredible features. However, the usage of GPS </w:t>
+      </w:r>
+      <w:r>
+        <w:t xml:space="preserve">is bottlenecking </w:t>
+      </w:r>
+      <w:r>
+        <w:t xml:space="preserve">the smartphone’s </w:t>
+      </w:r>
+      <w:r>
+        <w:t xml:space="preserve">battery wait time and </w:t>
+      </w:r>
+      <w:r>
+        <w:t>ma</w:t>
+      </w:r>
+      <w:r>
+        <w:t>ny features are quite overkill.</w:t>
+      </w:r>
+      <w:r>
+        <w:t xml:space="preserve"> One more thing is that this application seems not to interest </w:t>
+      </w:r>
+      <w:r>
+        <w:t xml:space="preserve">children or people at the lazier side of society. </w:t>
       </w:r>
     </w:p>
     <w:p>
@@ -3523,16 +4077,40 @@
         <w:pStyle w:val="BodyText"/>
       </w:pPr>
       <w:r>
-        <w:t xml:space="preserve">Talking Tom use </w:t>
-      </w:r>
-      <w:r>
-        <w:t>mini game to earn rewards but our game use walking and running to earn rewards</w:t>
+        <w:t>On the other end of the</w:t>
+      </w:r>
+      <w:r>
+        <w:t xml:space="preserve"> spectrum, </w:t>
+      </w:r>
+      <w:r>
+        <w:t xml:space="preserve">games like Talking Tom Cat, or old-time super start Pet Society </w:t>
+      </w:r>
+      <w:r>
+        <w:t xml:space="preserve">gain a lot of attention from young people. </w:t>
+      </w:r>
+      <w:r>
+        <w:t xml:space="preserve">However, </w:t>
+      </w:r>
+      <w:r>
+        <w:t xml:space="preserve">the in-game activity did not promote </w:t>
+      </w:r>
+      <w:r>
+        <w:t xml:space="preserve">real life physical activity, which in turns </w:t>
+      </w:r>
+      <w:r>
+        <w:t xml:space="preserve">make </w:t>
+      </w:r>
+      <w:r>
+        <w:t>children or people stouter over time.</w:t>
       </w:r>
     </w:p>
     <w:p>
       <w:pPr>
         <w:pStyle w:val="BodyText"/>
       </w:pPr>
+      <w:r>
+        <w:t xml:space="preserve">To our perception, the above competitors have not delivered the complete solution. </w:t>
+      </w:r>
     </w:p>
     <w:p>
       <w:pPr>
@@ -3541,8 +4119,8 @@
       <w:bookmarkStart w:id="44" w:name="_Toc436203402"/>
       <w:bookmarkStart w:id="45" w:name="_Toc452813596"/>
       <w:bookmarkStart w:id="46" w:name="_Toc512930918"/>
-      <w:bookmarkStart w:id="47" w:name="_Toc497593765"/>
-      <w:bookmarkEnd w:id="22"/>
+      <w:bookmarkStart w:id="47" w:name="_Toc524313347"/>
+      <w:bookmarkEnd w:id="23"/>
       <w:r>
         <w:t>Product Features</w:t>
       </w:r>
@@ -4319,7 +4897,7 @@
       <w:bookmarkStart w:id="48" w:name="_Toc436203408"/>
       <w:bookmarkStart w:id="49" w:name="_Toc452813602"/>
       <w:bookmarkStart w:id="50" w:name="_Toc512930919"/>
-      <w:bookmarkStart w:id="51" w:name="_Toc497593766"/>
+      <w:bookmarkStart w:id="51" w:name="_Toc524313348"/>
       <w:r>
         <w:t>Non-Functional</w:t>
       </w:r>
@@ -4470,7 +5048,6 @@
           <w:sz w:val="22"/>
           <w:szCs w:val="22"/>
         </w:rPr>
-        <w:lastRenderedPageBreak/>
         <w:t>Performance Requirements</w:t>
       </w:r>
     </w:p>
@@ -4824,7 +5401,7 @@
               <w:rStyle w:val="PageNumber"/>
               <w:noProof/>
             </w:rPr>
-            <w:t>4</w:t>
+            <w:t>7</w:t>
           </w:r>
           <w:r>
             <w:rPr>
@@ -4987,7 +5564,31 @@
         </w:tcPr>
         <w:p>
           <w:r>
-            <w:t>D&amp;J</w:t>
+            <w:rPr>
+              <w:b/>
+            </w:rPr>
+            <w:fldChar w:fldCharType="begin"/>
+          </w:r>
+          <w:r>
+            <w:rPr>
+              <w:b/>
+            </w:rPr>
+            <w:instrText xml:space="preserve"> SUBJECT  \* MERGEFORMAT </w:instrText>
+          </w:r>
+          <w:r>
+            <w:rPr>
+              <w:b/>
+            </w:rPr>
+            <w:fldChar w:fldCharType="separate"/>
+          </w:r>
+          <w:r>
+            <w:t>&lt;Project Name&gt;</w:t>
+          </w:r>
+          <w:r>
+            <w:rPr>
+              <w:b/>
+            </w:rPr>
+            <w:fldChar w:fldCharType="end"/>
           </w:r>
         </w:p>
       </w:tc>
@@ -5041,8 +5642,21 @@
         </w:tcPr>
         <w:p>
           <w:r>
-            <w:t xml:space="preserve">  Date:  &lt;4/11/2017</w:t>
+            <w:t xml:space="preserve">  Date:  &lt;</w:t>
           </w:r>
+          <w:proofErr w:type="spellStart"/>
+          <w:r>
+            <w:t>dd</w:t>
+          </w:r>
+          <w:proofErr w:type="spellEnd"/>
+          <w:r>
+            <w:t>/mmm/</w:t>
+          </w:r>
+          <w:proofErr w:type="spellStart"/>
+          <w:r>
+            <w:t>yy</w:t>
+          </w:r>
+          <w:proofErr w:type="spellEnd"/>
           <w:r>
             <w:t>&gt;</w:t>
           </w:r>
@@ -7091,7 +7705,7 @@
     <w:name w:val="toc 1"/>
     <w:basedOn w:val="Normal"/>
     <w:next w:val="Normal"/>
-    <w:uiPriority w:val="39"/>
+    <w:semiHidden/>
     <w:pPr>
       <w:tabs>
         <w:tab w:val="right" w:pos="9360"/>
@@ -7104,7 +7718,7 @@
     <w:name w:val="toc 2"/>
     <w:basedOn w:val="Normal"/>
     <w:next w:val="Normal"/>
-    <w:uiPriority w:val="39"/>
+    <w:semiHidden/>
     <w:pPr>
       <w:tabs>
         <w:tab w:val="right" w:pos="9360"/>

</xml_diff>